<commit_message>
refactor: prof updated the assignment details ( just one screenshot. I think :grimacing: )
</commit_message>
<xml_diff>
--- a/w2/DBS211 Lab 02 Introduction To SQL.docx
+++ b/w2/DBS211 Lab 02 Introduction To SQL.docx
@@ -1682,10 +1682,7 @@
         </w:numPr>
       </w:pPr>
       <w:r>
-        <w:t>Display customer number, customer name, contact first name, contact last name and phone for all customers</w:t>
-      </w:r>
-      <w:r>
-        <w:t xml:space="preserve"> </w:t>
+        <w:t xml:space="preserve">Display customer number, customer name, contact first name, contact last name and phone for all customers </w:t>
       </w:r>
       <w:proofErr w:type="gramStart"/>
       <w:r>
@@ -2331,7 +2328,7 @@
         </w:numPr>
       </w:pPr>
       <w:r>
-        <w:t xml:space="preserve">The company needs to know the percentage markup for each product sold.  Produce a query that outputs the </w:t>
+        <w:t xml:space="preserve">The company needs to know the percentage markup for each product sold. Produce a query that outputs the </w:t>
       </w:r>
       <w:r>
         <w:t>p</w:t>
@@ -2569,20 +2566,17 @@
     <w:p>
       <w:pPr>
         <w:pStyle w:val="ListParagraph"/>
-        <w:ind w:left="1440"/>
+        <w:ind w:left="426" w:hanging="142"/>
       </w:pPr>
       <w:r>
         <w:br/>
       </w:r>
       <w:r>
-        <w:rPr>
-          <w:noProof/>
-        </w:rPr>
         <w:drawing>
-          <wp:inline distT="0" distB="0" distL="0" distR="0" wp14:anchorId="3D064349" wp14:editId="53140BFA">
-            <wp:extent cx="5362575" cy="838200"/>
-            <wp:effectExtent l="0" t="0" r="9525" b="0"/>
-            <wp:docPr id="6" name="Picture 6" descr="Table&#10;&#10;Description automatically generated with low confidence"/>
+          <wp:inline distT="0" distB="0" distL="0" distR="0" wp14:anchorId="7CA97496" wp14:editId="4FEE5053">
+            <wp:extent cx="5943600" cy="1132840"/>
+            <wp:effectExtent l="0" t="0" r="0" b="0"/>
+            <wp:docPr id="3" name="Picture 3" descr="Graphical user interface, text, application&#10;&#10;Description automatically generated"/>
             <wp:cNvGraphicFramePr>
               <a:graphicFrameLocks xmlns:a="http://schemas.openxmlformats.org/drawingml/2006/main" noChangeAspect="1"/>
             </wp:cNvGraphicFramePr>
@@ -2590,17 +2584,11 @@
               <a:graphicData uri="http://schemas.openxmlformats.org/drawingml/2006/picture">
                 <pic:pic xmlns:pic="http://schemas.openxmlformats.org/drawingml/2006/picture">
                   <pic:nvPicPr>
-                    <pic:cNvPr id="6" name="Picture 6" descr="Table&#10;&#10;Description automatically generated with low confidence"/>
+                    <pic:cNvPr id="3" name="Picture 3" descr="Graphical user interface, text, application&#10;&#10;Description automatically generated"/>
                     <pic:cNvPicPr/>
                   </pic:nvPicPr>
                   <pic:blipFill>
-                    <a:blip r:embed="rId13">
-                      <a:extLst>
-                        <a:ext uri="{28A0092B-C50C-407E-A947-70E740481C1C}">
-                          <a14:useLocalDpi xmlns:a14="http://schemas.microsoft.com/office/drawing/2010/main" val="0"/>
-                        </a:ext>
-                      </a:extLst>
-                    </a:blip>
+                    <a:blip r:embed="rId13"/>
                     <a:stretch>
                       <a:fillRect/>
                     </a:stretch>
@@ -2608,7 +2596,7 @@
                   <pic:spPr>
                     <a:xfrm>
                       <a:off x="0" y="0"/>
-                      <a:ext cx="5362575" cy="838200"/>
+                      <a:ext cx="5943600" cy="1132840"/>
                     </a:xfrm>
                     <a:prstGeom prst="rect">
                       <a:avLst/>

</xml_diff>